<commit_message>
Updated my content documents
</commit_message>
<xml_diff>
--- a/Documents/IT_Technologies_AV.docx
+++ b/Documents/IT_Technologies_AV.docx
@@ -51,13 +51,57 @@
         <w:rPr>
           <w:lang w:val="en-AU"/>
         </w:rPr>
-        <w:t>Autonomous vehicles are considered to be an “upgraded” version of current vehicles, capable of driving and operating itself without any, or at least minimal, human interaction. Currently, vehicles in general, automated or not, have been categorised into different levels of “automation” or “self-driving”. Different sites and places may have a different number of levels, but generally they are categorised into 5/6 levels starting from level 0, which has not autonomous features at all, to level 5/6 which is a vehicle that is fully autonomous in all conditions. There are also levels 1, 2, 3, and 4 in between which, as you go up in the levels, progressively become more autonomous. As of the year 2020, the most common and readily available autonomous vehicle for the public are at level 2. These vehicle feature the ability to perform some automated task, such as advanced</w:t>
-      </w:r>
-      <w:r>
-        <w:rPr>
-          <w:lang w:val="en-AU"/>
-        </w:rPr>
-        <w:t xml:space="preserve"> cruise control, and navigating and accelerating around a slow vehicle. Some of the more advanced features of this level include some capability of driving on a highway, and automatically parallel parking.</w:t>
+        <w:t xml:space="preserve">Autonomous vehicles are considered to be an “upgraded” version of current vehicles, capable of driving and operating itself without any, or at least minimal, human interaction. Currently, vehicles in general, automated or not, have been categorised into different levels of “automation” or “self-driving”. Different sites and places may have a different number of levels, but generally they are categorised into 5/6 levels starting from level 0, which has not autonomous features at all, to level 5/6 which is a vehicle that is fully autonomous in all conditions. There are also levels 1, 2, 3, and 4 in between which, as you go up in the levels, progressively become more autonomous. As of the year 2020, the most common and readily available autonomous vehicle for the public are at level 2. These vehicle feature the ability to perform some automated task, such as </w:t>
+      </w:r>
+      <w:r>
+        <w:rPr>
+          <w:lang w:val="en-AU"/>
+        </w:rPr>
+        <w:t>“</w:t>
+      </w:r>
+      <w:r>
+        <w:rPr>
+          <w:lang w:val="en-AU"/>
+        </w:rPr>
+        <w:t>advanced</w:t>
+      </w:r>
+      <w:r>
+        <w:rPr>
+          <w:lang w:val="en-AU"/>
+        </w:rPr>
+        <w:t xml:space="preserve"> cruise control</w:t>
+      </w:r>
+      <w:r>
+        <w:rPr>
+          <w:lang w:val="en-AU"/>
+        </w:rPr>
+        <w:t>” (</w:t>
+      </w:r>
+      <w:r>
+        <w:rPr>
+          <w:lang w:val="en-AU"/>
+        </w:rPr>
+        <w:t xml:space="preserve">Daniel </w:t>
+      </w:r>
+      <w:proofErr w:type="spellStart"/>
+      <w:r>
+        <w:rPr>
+          <w:lang w:val="en-AU"/>
+        </w:rPr>
+        <w:t>Faggella</w:t>
+      </w:r>
+      <w:proofErr w:type="spellEnd"/>
+      <w:r>
+        <w:rPr>
+          <w:lang w:val="en-AU"/>
+        </w:rPr>
+        <w:t>, 2020)</w:t>
+      </w:r>
+      <w:r>
+        <w:rPr>
+          <w:lang w:val="en-AU"/>
+        </w:rPr>
+        <w:t>, and navigating and accelerating around a slow vehicle. Some of the more advanced features of this level include some capability of driving on a highway, and automatically parallel parking.</w:t>
       </w:r>
     </w:p>
     <w:p>
@@ -117,7 +161,33 @@
         <w:rPr>
           <w:lang w:val="en-AU"/>
         </w:rPr>
-        <w:t xml:space="preserve">As of recently, level 4 automated vehicles was only believed to be only a theoretical idea and was believed to not be feasible. However, as technology becomes more advanced and certain companies, like Tesla, </w:t>
+        <w:t>As of recently, level 4 automated vehicles was only believ</w:t>
+      </w:r>
+      <w:r>
+        <w:rPr>
+          <w:lang w:val="en-AU"/>
+        </w:rPr>
+        <w:t>ed to be only a “theoretical level” (</w:t>
+      </w:r>
+      <w:r>
+        <w:rPr>
+          <w:lang w:val="en-AU"/>
+        </w:rPr>
+        <w:t>Zach Wendt</w:t>
+      </w:r>
+      <w:r>
+        <w:rPr>
+          <w:lang w:val="en-AU"/>
+        </w:rPr>
+        <w:t>, 2020)</w:t>
+      </w:r>
+      <w:bookmarkStart w:id="0" w:name="_GoBack"/>
+      <w:bookmarkEnd w:id="0"/>
+      <w:r>
+        <w:rPr>
+          <w:lang w:val="en-AU"/>
+        </w:rPr>
+        <w:t xml:space="preserve"> and was believed to not be feasible. However, as technology becomes more advanced and certain companies, like Tesla, </w:t>
       </w:r>
       <w:r>
         <w:rPr>
@@ -350,8 +420,6 @@
         </w:rPr>
         <w:t>A potential negative effect relates to hacking the autonomous vehicle. Depending on the data stored on the vehicle, such as current destination, previous destinations, and personal user information, hackers could have more access to information they wouldn’t have had before. This could aid stalkers follow their target just by hacking a vehicle and knowing their destination beforehand.</w:t>
       </w:r>
-      <w:bookmarkStart w:id="0" w:name="_GoBack"/>
-      <w:bookmarkEnd w:id="0"/>
     </w:p>
     <w:p>
       <w:pPr>
@@ -445,6 +513,413 @@
         </w:rPr>
         <w:t>If the government was to force all vehicles to be automated, and regular vehicles were made illegal, people who enjoy off-roading, four-wheel driving, or just driving a vehicle, would be very upset rather than be happy.</w:t>
       </w:r>
+    </w:p>
+    <w:p>
+      <w:pPr>
+        <w:rPr>
+          <w:lang w:val="en-AU"/>
+        </w:rPr>
+      </w:pPr>
+    </w:p>
+    <w:p>
+      <w:pPr>
+        <w:rPr>
+          <w:lang w:val="en-AU"/>
+        </w:rPr>
+      </w:pPr>
+    </w:p>
+    <w:p>
+      <w:pPr>
+        <w:rPr>
+          <w:lang w:val="en-AU"/>
+        </w:rPr>
+      </w:pPr>
+      <w:r>
+        <w:rPr>
+          <w:lang w:val="en-AU"/>
+        </w:rPr>
+        <w:t>Reference:</w:t>
+      </w:r>
+    </w:p>
+    <w:p>
+      <w:pPr>
+        <w:rPr>
+          <w:lang w:val="en-AU"/>
+        </w:rPr>
+      </w:pPr>
+      <w:r>
+        <w:rPr>
+          <w:lang w:val="en-AU"/>
+        </w:rPr>
+        <w:t xml:space="preserve">Daniel </w:t>
+      </w:r>
+      <w:proofErr w:type="spellStart"/>
+      <w:r>
+        <w:rPr>
+          <w:lang w:val="en-AU"/>
+        </w:rPr>
+        <w:t>Faggella</w:t>
+      </w:r>
+      <w:proofErr w:type="spellEnd"/>
+      <w:r>
+        <w:rPr>
+          <w:lang w:val="en-AU"/>
+        </w:rPr>
+        <w:t xml:space="preserve">, 2020, </w:t>
+      </w:r>
+      <w:r>
+        <w:rPr>
+          <w:i/>
+          <w:lang w:val="en-AU"/>
+        </w:rPr>
+        <w:t>The Self-Driving Car Timeline – Predictions from the Top 11 Global Automakers</w:t>
+      </w:r>
+      <w:r>
+        <w:rPr>
+          <w:lang w:val="en-AU"/>
+        </w:rPr>
+        <w:t>, viewed 17 April 2021, &lt;</w:t>
+      </w:r>
+      <w:hyperlink r:id="rId5" w:history="1">
+        <w:r>
+          <w:rPr>
+            <w:rStyle w:val="Hyperlink"/>
+            <w:lang w:val="en-AU"/>
+          </w:rPr>
+          <w:t>https://emerj.com/ai-adoption-timelines/self-driving-car-timeline-themselves-top-11-automakers/</w:t>
+        </w:r>
+      </w:hyperlink>
+      <w:r>
+        <w:rPr>
+          <w:lang w:val="en-AU"/>
+        </w:rPr>
+        <w:t>&gt;</w:t>
+      </w:r>
+    </w:p>
+    <w:p>
+      <w:pPr>
+        <w:rPr>
+          <w:lang w:val="en-AU"/>
+        </w:rPr>
+      </w:pPr>
+      <w:r>
+        <w:rPr>
+          <w:lang w:val="en-AU"/>
+        </w:rPr>
+        <w:t xml:space="preserve">Sandra </w:t>
+      </w:r>
+      <w:proofErr w:type="spellStart"/>
+      <w:r>
+        <w:rPr>
+          <w:lang w:val="en-AU"/>
+        </w:rPr>
+        <w:t>Khvoynitskaya</w:t>
+      </w:r>
+      <w:proofErr w:type="spellEnd"/>
+      <w:r>
+        <w:rPr>
+          <w:lang w:val="en-AU"/>
+        </w:rPr>
+        <w:t xml:space="preserve">, 2020, </w:t>
+      </w:r>
+      <w:r>
+        <w:rPr>
+          <w:i/>
+          <w:lang w:val="en-AU"/>
+        </w:rPr>
+        <w:t>3 types of autonomous vehicle sensors in self</w:t>
+      </w:r>
+      <w:r>
+        <w:rPr>
+          <w:rFonts w:ascii="Cambria Math" w:hAnsi="Cambria Math" w:cs="Cambria Math"/>
+          <w:i/>
+          <w:lang w:val="en-AU"/>
+        </w:rPr>
+        <w:t>‑</w:t>
+      </w:r>
+      <w:r>
+        <w:rPr>
+          <w:i/>
+          <w:lang w:val="en-AU"/>
+        </w:rPr>
+        <w:t>driving cars</w:t>
+      </w:r>
+      <w:r>
+        <w:rPr>
+          <w:lang w:val="en-AU"/>
+        </w:rPr>
+        <w:t>, viewed 17 April 2021, &lt;</w:t>
+      </w:r>
+      <w:hyperlink r:id="rId6" w:history="1">
+        <w:r>
+          <w:rPr>
+            <w:rStyle w:val="Hyperlink"/>
+            <w:lang w:val="en-AU"/>
+          </w:rPr>
+          <w:t>https://www.itransition.com/blog/autonomous-vehicle-sensors#:~:text=Autonomous%20cars%20often%20have%20video,drivers%20do%20with%20their%20eyes.&amp;text=These%20image%20sensors%20automatically%20detect,between%20them%20and%20the%20vehicle.</w:t>
+        </w:r>
+      </w:hyperlink>
+      <w:r>
+        <w:rPr>
+          <w:lang w:val="en-AU"/>
+        </w:rPr>
+        <w:t>&gt;</w:t>
+      </w:r>
+    </w:p>
+    <w:p>
+      <w:pPr>
+        <w:rPr>
+          <w:lang w:val="en-AU"/>
+        </w:rPr>
+      </w:pPr>
+      <w:r>
+        <w:rPr>
+          <w:lang w:val="en-AU"/>
+        </w:rPr>
+        <w:t>Zach Wendt</w:t>
+      </w:r>
+      <w:r>
+        <w:rPr>
+          <w:lang w:val="en-AU"/>
+        </w:rPr>
+        <w:t xml:space="preserve">, 2020, </w:t>
+      </w:r>
+      <w:r>
+        <w:rPr>
+          <w:i/>
+          <w:lang w:val="en-AU"/>
+        </w:rPr>
+        <w:t>The Future of Self-Driving Cars: 5 Levels of Autonomous Driving Technology</w:t>
+      </w:r>
+      <w:r>
+        <w:rPr>
+          <w:lang w:val="en-AU"/>
+        </w:rPr>
+        <w:t>, viewed 17 April 2021, &lt;</w:t>
+      </w:r>
+      <w:hyperlink r:id="rId7" w:history="1">
+        <w:r>
+          <w:rPr>
+            <w:rStyle w:val="Hyperlink"/>
+            <w:lang w:val="en-AU"/>
+          </w:rPr>
+          <w:t>https://www.arrow.com/en/research-and-events/articles/5-levels-of-autonomous-driving-technology#:~:text=As%20of%202020%2C%20Level%202,lane%20assist%20and%20collision%20avoidance.</w:t>
+        </w:r>
+      </w:hyperlink>
+      <w:r>
+        <w:rPr>
+          <w:lang w:val="en-AU"/>
+        </w:rPr>
+        <w:t>&gt;</w:t>
+      </w:r>
+    </w:p>
+    <w:p>
+      <w:pPr>
+        <w:rPr>
+          <w:lang w:val="en-AU"/>
+        </w:rPr>
+      </w:pPr>
+      <w:proofErr w:type="spellStart"/>
+      <w:r>
+        <w:rPr>
+          <w:lang w:val="en-AU"/>
+        </w:rPr>
+        <w:t>Suhasini</w:t>
+      </w:r>
+      <w:proofErr w:type="spellEnd"/>
+      <w:r>
+        <w:rPr>
+          <w:lang w:val="en-AU"/>
+        </w:rPr>
+        <w:t xml:space="preserve"> </w:t>
+      </w:r>
+      <w:proofErr w:type="spellStart"/>
+      <w:r>
+        <w:rPr>
+          <w:lang w:val="en-AU"/>
+        </w:rPr>
+        <w:t>Gadam</w:t>
+      </w:r>
+      <w:proofErr w:type="spellEnd"/>
+      <w:r>
+        <w:rPr>
+          <w:lang w:val="en-AU"/>
+        </w:rPr>
+        <w:t xml:space="preserve">, 2018, </w:t>
+      </w:r>
+      <w:r>
+        <w:rPr>
+          <w:i/>
+          <w:lang w:val="en-AU"/>
+        </w:rPr>
+        <w:t>Artificial Intelligence and Autonomous Vehicles</w:t>
+      </w:r>
+      <w:r>
+        <w:rPr>
+          <w:lang w:val="en-AU"/>
+        </w:rPr>
+        <w:t>, viewed 17 April 2021, &lt;</w:t>
+      </w:r>
+      <w:hyperlink r:id="rId8" w:history="1">
+        <w:r>
+          <w:rPr>
+            <w:rStyle w:val="Hyperlink"/>
+            <w:lang w:val="en-AU"/>
+          </w:rPr>
+          <w:t>https://medium.datadriveninvestor.com/artificial-intelligence-and-autonomous-vehicles-ae877feb6cd2</w:t>
+        </w:r>
+      </w:hyperlink>
+      <w:r>
+        <w:rPr>
+          <w:lang w:val="en-AU"/>
+        </w:rPr>
+        <w:t>&gt;</w:t>
+      </w:r>
+    </w:p>
+    <w:p>
+      <w:pPr>
+        <w:rPr>
+          <w:lang w:val="en-AU"/>
+        </w:rPr>
+      </w:pPr>
+      <w:r>
+        <w:rPr>
+          <w:lang w:val="en-AU"/>
+        </w:rPr>
+        <w:t xml:space="preserve">Adam Hayes, 2019, </w:t>
+      </w:r>
+      <w:r>
+        <w:rPr>
+          <w:i/>
+          <w:lang w:val="en-AU"/>
+        </w:rPr>
+        <w:t>The Unintended Consequences of Self-Driving Cars</w:t>
+      </w:r>
+      <w:r>
+        <w:rPr>
+          <w:lang w:val="en-AU"/>
+        </w:rPr>
+        <w:t>, viewed 17 April 2021, &lt;</w:t>
+      </w:r>
+      <w:hyperlink r:id="rId9" w:history="1">
+        <w:r>
+          <w:rPr>
+            <w:rStyle w:val="Hyperlink"/>
+            <w:lang w:val="en-AU"/>
+          </w:rPr>
+          <w:t>https://www.investopedia.com/articles/investing/090215/unintended-consequences-selfdriving-cars.asp</w:t>
+        </w:r>
+      </w:hyperlink>
+      <w:r>
+        <w:rPr>
+          <w:lang w:val="en-AU"/>
+        </w:rPr>
+        <w:t>&gt;</w:t>
+      </w:r>
+    </w:p>
+    <w:p>
+      <w:pPr>
+        <w:rPr>
+          <w:lang w:val="en-AU"/>
+        </w:rPr>
+      </w:pPr>
+      <w:r>
+        <w:rPr>
+          <w:i/>
+          <w:lang w:val="en-AU"/>
+        </w:rPr>
+        <w:t>5 Effects of the Adoption of Autonomous Vehicles</w:t>
+      </w:r>
+      <w:r>
+        <w:rPr>
+          <w:lang w:val="en-AU"/>
+        </w:rPr>
+        <w:t xml:space="preserve">, viewed </w:t>
+      </w:r>
+      <w:r>
+        <w:rPr>
+          <w:lang w:val="en-AU"/>
+        </w:rPr>
+        <w:t>17 April 2021, &lt;</w:t>
+      </w:r>
+      <w:hyperlink r:id="rId10" w:history="1">
+        <w:r>
+          <w:rPr>
+            <w:rStyle w:val="Hyperlink"/>
+            <w:lang w:val="en-AU"/>
+          </w:rPr>
+          <w:t>https://onlinemasters.ohio.edu/blog/5-effects-of-the-adoption-of-autonomous-</w:t>
+        </w:r>
+        <w:r>
+          <w:rPr>
+            <w:rStyle w:val="Hyperlink"/>
+            <w:lang w:val="en-AU"/>
+          </w:rPr>
+          <w:lastRenderedPageBreak/>
+          <w:t>vehicles/#:~:text=A%20recent%20McKinsey%20%26%20Company%20study,year%20in%20health%20care%20costs.</w:t>
+        </w:r>
+      </w:hyperlink>
+      <w:r>
+        <w:rPr>
+          <w:lang w:val="en-AU"/>
+        </w:rPr>
+        <w:t>&gt;</w:t>
+      </w:r>
+    </w:p>
+    <w:p>
+      <w:pPr>
+        <w:rPr>
+          <w:lang w:val="en-AU"/>
+        </w:rPr>
+      </w:pPr>
+      <w:r>
+        <w:rPr>
+          <w:lang w:val="en-AU"/>
+        </w:rPr>
+        <w:t xml:space="preserve">Larry Alton, 2018, </w:t>
+      </w:r>
+      <w:r>
+        <w:rPr>
+          <w:i/>
+          <w:lang w:val="en-AU"/>
+        </w:rPr>
+        <w:t>How Self-Driving Cars Could Impact the Environment</w:t>
+      </w:r>
+      <w:r>
+        <w:rPr>
+          <w:lang w:val="en-AU"/>
+        </w:rPr>
+        <w:t>, viewed 17 April 2021, &lt;</w:t>
+      </w:r>
+      <w:hyperlink r:id="rId11" w:history="1">
+        <w:r>
+          <w:rPr>
+            <w:rStyle w:val="Hyperlink"/>
+            <w:lang w:val="en-AU"/>
+          </w:rPr>
+          <w:t>https://blueandgreentomorrow.com/environment/self-driving-cars-could-impact-environment/#:~:text=Many%20autonomous%20vehicles%20are%20also,choose%20to%20make%20it%20so.</w:t>
+        </w:r>
+      </w:hyperlink>
+      <w:r>
+        <w:rPr>
+          <w:lang w:val="en-AU"/>
+        </w:rPr>
+        <w:t>&gt;</w:t>
+      </w:r>
+    </w:p>
+    <w:p>
+      <w:pPr>
+        <w:rPr>
+          <w:lang w:val="en-AU"/>
+        </w:rPr>
+      </w:pPr>
+    </w:p>
+    <w:p>
+      <w:pPr>
+        <w:rPr>
+          <w:lang w:val="en-AU"/>
+        </w:rPr>
+      </w:pPr>
     </w:p>
     <w:sectPr>
       <w:pgSz w:w="12240" w:h="15840"/>
@@ -1008,6 +1483,17 @@
       <w:contextualSpacing/>
     </w:pPr>
   </w:style>
+  <w:style w:type="character" w:styleId="Hyperlink">
+    <w:name w:val="Hyperlink"/>
+    <w:basedOn w:val="DefaultParagraphFont"/>
+    <w:uiPriority w:val="99"/>
+    <w:unhideWhenUsed/>
+    <w:rsid w:val="002A3463"/>
+    <w:rPr>
+      <w:color w:val="0563C1" w:themeColor="hyperlink"/>
+      <w:u w:val="single"/>
+    </w:rPr>
+  </w:style>
 </w:styles>
 </file>
 

</xml_diff>

<commit_message>
Updated assigned sections - Anthony
</commit_message>
<xml_diff>
--- a/Documents/IT_Technologies_AV.docx
+++ b/Documents/IT_Technologies_AV.docx
@@ -181,8 +181,6 @@
         </w:rPr>
         <w:t>, 2020)</w:t>
       </w:r>
-      <w:bookmarkStart w:id="0" w:name="_GoBack"/>
-      <w:bookmarkEnd w:id="0"/>
       <w:r>
         <w:rPr>
           <w:lang w:val="en-AU"/>
@@ -290,6 +288,104 @@
       </w:pPr>
       <w:r>
         <w:rPr>
+          <w:noProof/>
+        </w:rPr>
+        <w:drawing>
+          <wp:inline distT="0" distB="0" distL="0" distR="0">
+            <wp:extent cx="5943600" cy="4453863"/>
+            <wp:effectExtent l="0" t="0" r="0" b="4445"/>
+            <wp:docPr id="1" name="Picture 1" descr="File:Tesla Autopilot Engaged in Model X.jpg"/>
+            <wp:cNvGraphicFramePr>
+              <a:graphicFrameLocks xmlns:a="http://schemas.openxmlformats.org/drawingml/2006/main" noChangeAspect="1"/>
+            </wp:cNvGraphicFramePr>
+            <a:graphic xmlns:a="http://schemas.openxmlformats.org/drawingml/2006/main">
+              <a:graphicData uri="http://schemas.openxmlformats.org/drawingml/2006/picture">
+                <pic:pic xmlns:pic="http://schemas.openxmlformats.org/drawingml/2006/picture">
+                  <pic:nvPicPr>
+                    <pic:cNvPr id="0" name="Picture 1" descr="File:Tesla Autopilot Engaged in Model X.jpg"/>
+                    <pic:cNvPicPr>
+                      <a:picLocks noChangeAspect="1" noChangeArrowheads="1"/>
+                    </pic:cNvPicPr>
+                  </pic:nvPicPr>
+                  <pic:blipFill>
+                    <a:blip r:embed="rId5">
+                      <a:extLst>
+                        <a:ext uri="{28A0092B-C50C-407E-A947-70E740481C1C}">
+                          <a14:useLocalDpi xmlns:a14="http://schemas.microsoft.com/office/drawing/2010/main" val="0"/>
+                        </a:ext>
+                      </a:extLst>
+                    </a:blip>
+                    <a:srcRect/>
+                    <a:stretch>
+                      <a:fillRect/>
+                    </a:stretch>
+                  </pic:blipFill>
+                  <pic:spPr bwMode="auto">
+                    <a:xfrm>
+                      <a:off x="0" y="0"/>
+                      <a:ext cx="5943600" cy="4453863"/>
+                    </a:xfrm>
+                    <a:prstGeom prst="rect">
+                      <a:avLst/>
+                    </a:prstGeom>
+                    <a:noFill/>
+                    <a:ln>
+                      <a:noFill/>
+                    </a:ln>
+                  </pic:spPr>
+                </pic:pic>
+              </a:graphicData>
+            </a:graphic>
+          </wp:inline>
+        </w:drawing>
+      </w:r>
+    </w:p>
+    <w:p>
+      <w:pPr>
+        <w:rPr>
+          <w:lang w:val="en-AU"/>
+        </w:rPr>
+      </w:pPr>
+      <w:r>
+        <w:rPr>
+          <w:lang w:val="en-AU"/>
+        </w:rPr>
+        <w:t xml:space="preserve">Maddox, I 2017, </w:t>
+      </w:r>
+      <w:r>
+        <w:rPr>
+          <w:i/>
+          <w:lang w:val="en-AU"/>
+        </w:rPr>
+        <w:t>Tesla Autopilot Engaged in Model X</w:t>
+      </w:r>
+      <w:r>
+        <w:rPr>
+          <w:lang w:val="en-AU"/>
+        </w:rPr>
+        <w:t>, Ian Maddox, viewed 27 April 2021, &lt;</w:t>
+      </w:r>
+      <w:r>
+        <w:rPr>
+          <w:lang w:val="en-AU"/>
+        </w:rPr>
+        <w:t>https://commons.wikimedia.org/wiki/File:Tesla_Autopilot_Engaged_in_Model_X.jpg</w:t>
+      </w:r>
+      <w:r>
+        <w:rPr>
+          <w:lang w:val="en-AU"/>
+        </w:rPr>
+        <w:t xml:space="preserve">&gt; </w:t>
+      </w:r>
+    </w:p>
+    <w:p>
+      <w:pPr>
+        <w:rPr>
+          <w:lang w:val="en-AU"/>
+        </w:rPr>
+      </w:pPr>
+      <w:r>
+        <w:rPr>
           <w:lang w:val="en-AU"/>
         </w:rPr>
         <w:t>What is the likely impact?</w:t>
@@ -340,7 +436,14 @@
         <w:rPr>
           <w:lang w:val="en-AU"/>
         </w:rPr>
-        <w:t xml:space="preserve"> Although there is a high possibility of this happening, there is still a long way to go before these jobs would be made redundant. This is because the only level of autonomous vehicles that would be capable of replacing a driver would be level 5, and, as stated before, this is still only a theoretical idea.</w:t>
+        <w:t xml:space="preserve"> Although there is a high possibility of this happening, </w:t>
+      </w:r>
+      <w:r>
+        <w:rPr>
+          <w:lang w:val="en-AU"/>
+        </w:rPr>
+        <w:lastRenderedPageBreak/>
+        <w:t>there is still a long way to go before these jobs would be made redundant. This is because the only level of autonomous vehicles that would be capable of replacing a driver would be level 5, and, as stated before, this is still only a theoretical idea.</w:t>
       </w:r>
     </w:p>
     <w:p>
@@ -436,6 +539,154 @@
       </w:pPr>
       <w:r>
         <w:rPr>
+          <w:noProof/>
+        </w:rPr>
+        <w:lastRenderedPageBreak/>
+        <w:drawing>
+          <wp:inline distT="0" distB="0" distL="0" distR="0">
+            <wp:extent cx="5943600" cy="3959760"/>
+            <wp:effectExtent l="0" t="0" r="0" b="3175"/>
+            <wp:docPr id="2" name="Picture 2" descr="File:Connexxion 9238, Utrecht CS-Oost (9952048314).jpg"/>
+            <wp:cNvGraphicFramePr>
+              <a:graphicFrameLocks xmlns:a="http://schemas.openxmlformats.org/drawingml/2006/main" noChangeAspect="1"/>
+            </wp:cNvGraphicFramePr>
+            <a:graphic xmlns:a="http://schemas.openxmlformats.org/drawingml/2006/main">
+              <a:graphicData uri="http://schemas.openxmlformats.org/drawingml/2006/picture">
+                <pic:pic xmlns:pic="http://schemas.openxmlformats.org/drawingml/2006/picture">
+                  <pic:nvPicPr>
+                    <pic:cNvPr id="0" name="Picture 3" descr="File:Connexxion 9238, Utrecht CS-Oost (9952048314).jpg"/>
+                    <pic:cNvPicPr>
+                      <a:picLocks noChangeAspect="1" noChangeArrowheads="1"/>
+                    </pic:cNvPicPr>
+                  </pic:nvPicPr>
+                  <pic:blipFill>
+                    <a:blip r:embed="rId6">
+                      <a:extLst>
+                        <a:ext uri="{28A0092B-C50C-407E-A947-70E740481C1C}">
+                          <a14:useLocalDpi xmlns:a14="http://schemas.microsoft.com/office/drawing/2010/main" val="0"/>
+                        </a:ext>
+                      </a:extLst>
+                    </a:blip>
+                    <a:srcRect/>
+                    <a:stretch>
+                      <a:fillRect/>
+                    </a:stretch>
+                  </pic:blipFill>
+                  <pic:spPr bwMode="auto">
+                    <a:xfrm>
+                      <a:off x="0" y="0"/>
+                      <a:ext cx="5943600" cy="3959760"/>
+                    </a:xfrm>
+                    <a:prstGeom prst="rect">
+                      <a:avLst/>
+                    </a:prstGeom>
+                    <a:noFill/>
+                    <a:ln>
+                      <a:noFill/>
+                    </a:ln>
+                  </pic:spPr>
+                </pic:pic>
+              </a:graphicData>
+            </a:graphic>
+          </wp:inline>
+        </w:drawing>
+      </w:r>
+    </w:p>
+    <w:p>
+      <w:pPr>
+        <w:rPr>
+          <w:lang w:val="en-AU"/>
+        </w:rPr>
+      </w:pPr>
+      <w:proofErr w:type="spellStart"/>
+      <w:r>
+        <w:rPr>
+          <w:lang w:val="en-AU"/>
+        </w:rPr>
+        <w:t>Alfenaar</w:t>
+      </w:r>
+      <w:proofErr w:type="spellEnd"/>
+      <w:r>
+        <w:rPr>
+          <w:lang w:val="en-AU"/>
+        </w:rPr>
+        <w:t xml:space="preserve"> 2013, </w:t>
+      </w:r>
+      <w:proofErr w:type="spellStart"/>
+      <w:r>
+        <w:rPr>
+          <w:i/>
+          <w:lang w:val="en-AU"/>
+        </w:rPr>
+        <w:t>Connexxion</w:t>
+      </w:r>
+      <w:proofErr w:type="spellEnd"/>
+      <w:r>
+        <w:rPr>
+          <w:i/>
+          <w:lang w:val="en-AU"/>
+        </w:rPr>
+        <w:t xml:space="preserve"> 9238, Utrecht CS-</w:t>
+      </w:r>
+      <w:proofErr w:type="spellStart"/>
+      <w:r>
+        <w:rPr>
+          <w:i/>
+          <w:lang w:val="en-AU"/>
+        </w:rPr>
+        <w:t>Oost</w:t>
+      </w:r>
+      <w:proofErr w:type="spellEnd"/>
+      <w:r>
+        <w:rPr>
+          <w:lang w:val="en-AU"/>
+        </w:rPr>
+        <w:t>, photograph, viewed 27 April 2021, &lt;</w:t>
+      </w:r>
+      <w:r>
+        <w:rPr>
+          <w:lang w:val="en-AU"/>
+        </w:rPr>
+        <w:t>https://commons.wikimedia.org/wiki/File:Connexxion_9238</w:t>
+      </w:r>
+      <w:proofErr w:type="gramStart"/>
+      <w:r>
+        <w:rPr>
+          <w:lang w:val="en-AU"/>
+        </w:rPr>
+        <w:t>,_</w:t>
+      </w:r>
+      <w:proofErr w:type="gramEnd"/>
+      <w:r>
+        <w:rPr>
+          <w:lang w:val="en-AU"/>
+        </w:rPr>
+        <w:t>Utrecht_CS-Oost_(9952048314).jpg</w:t>
+      </w:r>
+      <w:r>
+        <w:rPr>
+          <w:lang w:val="en-AU"/>
+        </w:rPr>
+        <w:t>&gt;</w:t>
+      </w:r>
+      <w:bookmarkStart w:id="0" w:name="_GoBack"/>
+      <w:bookmarkEnd w:id="0"/>
+    </w:p>
+    <w:p>
+      <w:pPr>
+        <w:rPr>
+          <w:lang w:val="en-AU"/>
+        </w:rPr>
+      </w:pPr>
+    </w:p>
+    <w:p>
+      <w:pPr>
+        <w:rPr>
+          <w:lang w:val="en-AU"/>
+        </w:rPr>
+      </w:pPr>
+      <w:r>
+        <w:rPr>
           <w:lang w:val="en-AU"/>
         </w:rPr>
         <w:t>How will this affect you?</w:t>
@@ -456,14 +707,7 @@
         <w:rPr>
           <w:lang w:val="en-AU"/>
         </w:rPr>
-        <w:t xml:space="preserve">Currently, this would not affect me or members of my family as much, as autonomous vehicles are not something we have or wish to have. The level of autonomous vehicles now is also quite </w:t>
-      </w:r>
-      <w:r>
-        <w:rPr>
-          <w:lang w:val="en-AU"/>
-        </w:rPr>
-        <w:lastRenderedPageBreak/>
-        <w:t>low, so there are not a lot of benefits compared to the cost of an autonomous vehicle compared to regular vehicles. However, in the future, we may switch to an autonomous vehicle, which can drive itself in all conditions, this would benefit us during trips or long drives, as the driver can also rest during the commute.</w:t>
+        <w:t>Currently, this would not affect me or members of my family as much, as autonomous vehicles are not something we have or wish to have. The level of autonomous vehicles now is also quite low, so there are not a lot of benefits compared to the cost of an autonomous vehicle compared to regular vehicles. However, in the future, we may switch to an autonomous vehicle, which can drive itself in all conditions, this would benefit us during trips or long drives, as the driver can also rest during the commute.</w:t>
       </w:r>
     </w:p>
     <w:p>
@@ -511,7 +755,14 @@
         <w:rPr>
           <w:lang w:val="en-AU"/>
         </w:rPr>
-        <w:t>If the government was to force all vehicles to be automated, and regular vehicles were made illegal, people who enjoy off-roading, four-wheel driving, or just driving a vehicle, would be very upset rather than be happy.</w:t>
+        <w:t xml:space="preserve">If the government was to force all vehicles to be automated, and regular </w:t>
+      </w:r>
+      <w:r>
+        <w:rPr>
+          <w:lang w:val="en-AU"/>
+        </w:rPr>
+        <w:lastRenderedPageBreak/>
+        <w:t>vehicles were made illegal, people who enjoy off-roading, four-wheel driving, or just driving a vehicle, would be very upset rather than be happy.</w:t>
       </w:r>
     </w:p>
     <w:p>
@@ -580,7 +831,7 @@
         </w:rPr>
         <w:t>, viewed 17 April 2021, &lt;</w:t>
       </w:r>
-      <w:hyperlink r:id="rId5" w:history="1">
+      <w:hyperlink r:id="rId7" w:history="1">
         <w:r>
           <w:rPr>
             <w:rStyle w:val="Hyperlink"/>
@@ -650,7 +901,7 @@
         </w:rPr>
         <w:t>, viewed 17 April 2021, &lt;</w:t>
       </w:r>
-      <w:hyperlink r:id="rId6" w:history="1">
+      <w:hyperlink r:id="rId8" w:history="1">
         <w:r>
           <w:rPr>
             <w:rStyle w:val="Hyperlink"/>
@@ -697,7 +948,7 @@
         </w:rPr>
         <w:t>, viewed 17 April 2021, &lt;</w:t>
       </w:r>
-      <w:hyperlink r:id="rId7" w:history="1">
+      <w:hyperlink r:id="rId9" w:history="1">
         <w:r>
           <w:rPr>
             <w:rStyle w:val="Hyperlink"/>
@@ -760,7 +1011,7 @@
         </w:rPr>
         <w:t>, viewed 17 April 2021, &lt;</w:t>
       </w:r>
-      <w:hyperlink r:id="rId8" w:history="1">
+      <w:hyperlink r:id="rId10" w:history="1">
         <w:r>
           <w:rPr>
             <w:rStyle w:val="Hyperlink"/>
@@ -801,7 +1052,7 @@
         </w:rPr>
         <w:t>, viewed 17 April 2021, &lt;</w:t>
       </w:r>
-      <w:hyperlink r:id="rId9" w:history="1">
+      <w:hyperlink r:id="rId11" w:history="1">
         <w:r>
           <w:rPr>
             <w:rStyle w:val="Hyperlink"/>
@@ -842,21 +1093,13 @@
         </w:rPr>
         <w:t>17 April 2021, &lt;</w:t>
       </w:r>
-      <w:hyperlink r:id="rId10" w:history="1">
+      <w:hyperlink r:id="rId12" w:history="1">
         <w:r>
           <w:rPr>
             <w:rStyle w:val="Hyperlink"/>
             <w:lang w:val="en-AU"/>
           </w:rPr>
-          <w:t>https://onlinemasters.ohio.edu/blog/5-effects-of-the-adoption-of-autonomous-</w:t>
-        </w:r>
-        <w:r>
-          <w:rPr>
-            <w:rStyle w:val="Hyperlink"/>
-            <w:lang w:val="en-AU"/>
-          </w:rPr>
-          <w:lastRenderedPageBreak/>
-          <w:t>vehicles/#:~:text=A%20recent%20McKinsey%20%26%20Company%20study,year%20in%20health%20care%20costs.</w:t>
+          <w:t>https://onlinemasters.ohio.edu/blog/5-effects-of-the-adoption-of-autonomous-vehicles/#:~:text=A%20recent%20McKinsey%20%26%20Company%20study,year%20in%20health%20care%20costs.</w:t>
         </w:r>
       </w:hyperlink>
       <w:r>
@@ -891,7 +1134,7 @@
         </w:rPr>
         <w:t>, viewed 17 April 2021, &lt;</w:t>
       </w:r>
-      <w:hyperlink r:id="rId11" w:history="1">
+      <w:hyperlink r:id="rId13" w:history="1">
         <w:r>
           <w:rPr>
             <w:rStyle w:val="Hyperlink"/>

</xml_diff>